<commit_message>
Commit 3 on 13.04.25
</commit_message>
<xml_diff>
--- a/Determining the efficacy of Pseudomonas putida to degrade hexadecane in soils at different moisture levels.docx
+++ b/Determining the efficacy of Pseudomonas putida to degrade hexadecane in soils at different moisture levels.docx
@@ -63,43 +63,252 @@
     </w:p>
     <w:p>
       <w:r>
-        <w:t xml:space="preserve">To 4 samples of </w:t>
-      </w:r>
-      <w:r>
-        <w:t>50g (dry weight)</w:t>
-      </w:r>
-      <w:r>
-        <w:t xml:space="preserve"> of </w:t>
-      </w:r>
-      <w:r>
-        <w:t>clean sterilised soil</w:t>
-      </w:r>
-      <w:r>
-        <w:t>, 250</w:t>
-      </w:r>
-      <w:r>
-        <w:t>µ</w:t>
-      </w:r>
-      <w:r>
-        <w:t>L</w:t>
-      </w:r>
-      <w:r>
-        <w:t xml:space="preserve"> of hexadecane was added and </w:t>
-      </w:r>
-      <w:r>
-        <w:t xml:space="preserve">flasks </w:t>
-      </w:r>
-      <w:r>
-        <w:t xml:space="preserve">were </w:t>
-      </w:r>
-      <w:r>
-        <w:t>vigorously shaken to evenly distribute the hydrocarbon throughout the</w:t>
-      </w:r>
-      <w:r>
-        <w:t xml:space="preserve"> medium. </w:t>
-      </w:r>
-      <w:r>
-        <w:t xml:space="preserve">All the flasks were then supplemented with 1ml of </w:t>
+        <w:t>Eight samples of 50</w:t>
+      </w:r>
+      <w:r>
+        <w:rPr>
+          <w:rFonts w:ascii="Arial" w:hAnsi="Arial" w:cs="Arial"/>
+        </w:rPr>
+        <w:t> </w:t>
+      </w:r>
+      <w:r>
+        <w:t>g (dry weight) of clean, sterilised soil were prepared. Hexadecane (0.25</w:t>
+      </w:r>
+      <w:r>
+        <w:rPr>
+          <w:rFonts w:ascii="Arial" w:hAnsi="Arial" w:cs="Arial"/>
+        </w:rPr>
+        <w:t> </w:t>
+      </w:r>
+      <w:r>
+        <w:t>g) was added to four of the samples, and the flasks were vigorously shaken to ensure even distribution of the hydrocarbon throughout the soil, achieving a final concentration of 0.5% w/w (based on dry soil weight)</w:t>
+      </w:r>
+      <w:r>
+        <w:t xml:space="preserve">. </w:t>
+      </w:r>
+      <w:r>
+        <w:t>All flasks were then inoculated with 1</w:t>
+      </w:r>
+      <w:r>
+        <w:rPr>
+          <w:rFonts w:ascii="Arial" w:hAnsi="Arial" w:cs="Arial"/>
+        </w:rPr>
+        <w:t> </w:t>
+      </w:r>
+      <w:r>
+        <w:t>mL of Pseudomonas putida suspension at a concentration of 2.5</w:t>
+      </w:r>
+      <w:r>
+        <w:rPr>
+          <w:rFonts w:ascii="Arial" w:hAnsi="Arial" w:cs="Arial"/>
+        </w:rPr>
+        <w:t> </w:t>
+      </w:r>
+      <w:r>
+        <w:t>×</w:t>
+      </w:r>
+      <w:r>
+        <w:rPr>
+          <w:rFonts w:ascii="Arial" w:hAnsi="Arial" w:cs="Arial"/>
+        </w:rPr>
+        <w:t> </w:t>
+      </w:r>
+      <w:r>
+        <w:t>10⁶ CFU</w:t>
+      </w:r>
+      <w:r>
+        <w:rPr>
+          <w:rFonts w:ascii="Arial" w:hAnsi="Arial" w:cs="Arial"/>
+        </w:rPr>
+        <w:t> </w:t>
+      </w:r>
+      <w:r>
+        <w:t>g</w:t>
+      </w:r>
+      <w:r>
+        <w:rPr>
+          <w:rFonts w:ascii="Cambria Math" w:hAnsi="Cambria Math" w:cs="Cambria Math"/>
+        </w:rPr>
+        <w:t>⁻</w:t>
+      </w:r>
+      <w:r>
+        <w:t>¹ dry soil, as calculated post-incubation. Each soil sample was supplemented with 6.11</w:t>
+      </w:r>
+      <w:r>
+        <w:rPr>
+          <w:rFonts w:ascii="Arial" w:hAnsi="Arial" w:cs="Arial"/>
+        </w:rPr>
+        <w:t> </w:t>
+      </w:r>
+      <w:r>
+        <w:t>mL, 8.15</w:t>
+      </w:r>
+      <w:r>
+        <w:rPr>
+          <w:rFonts w:ascii="Arial" w:hAnsi="Arial" w:cs="Arial"/>
+        </w:rPr>
+        <w:t> </w:t>
+      </w:r>
+      <w:r>
+        <w:t>mL, 10.19</w:t>
+      </w:r>
+      <w:r>
+        <w:rPr>
+          <w:rFonts w:ascii="Arial" w:hAnsi="Arial" w:cs="Arial"/>
+        </w:rPr>
+        <w:t> </w:t>
+      </w:r>
+      <w:r>
+        <w:t>mL, or 12.23</w:t>
+      </w:r>
+      <w:r>
+        <w:rPr>
+          <w:rFonts w:ascii="Arial" w:hAnsi="Arial" w:cs="Arial"/>
+        </w:rPr>
+        <w:t> </w:t>
+      </w:r>
+      <w:r>
+        <w:t>mL of sterile water to create final soil moisture levels of 30%, 40%, 50%, and 60%, respectively — with and without hexadecane, forming eight treatment groups in total.</w:t>
+      </w:r>
+      <w:r>
+        <w:t xml:space="preserve"> </w:t>
+      </w:r>
+      <w:r>
+        <w:t>Under aseptic conditions, 24 Eppendorf tubes were each prepared with 900</w:t>
+      </w:r>
+      <w:r>
+        <w:rPr>
+          <w:rFonts w:ascii="Arial" w:hAnsi="Arial" w:cs="Arial"/>
+        </w:rPr>
+        <w:t> </w:t>
+      </w:r>
+      <w:r>
+        <w:t>µL of sterile ¼-strength Ringer's solution.</w:t>
+      </w:r>
+      <w:r>
+        <w:t xml:space="preserve"> </w:t>
+      </w:r>
+      <w:r>
+        <w:t>To eight universal bottles, 9.98</w:t>
+      </w:r>
+      <w:r>
+        <w:rPr>
+          <w:rFonts w:ascii="Arial" w:hAnsi="Arial" w:cs="Arial"/>
+        </w:rPr>
+        <w:t> </w:t>
+      </w:r>
+      <w:r>
+        <w:t>mL of ¼-strength Ringer's solution was added, followed by 120</w:t>
+      </w:r>
+      <w:r>
+        <w:rPr>
+          <w:rFonts w:ascii="Arial" w:hAnsi="Arial" w:cs="Arial"/>
+        </w:rPr>
+        <w:t> </w:t>
+      </w:r>
+      <w:r>
+        <w:t>mg of soil from each treatment. Bottles were shaken vigorously by hand for 1 minute to produce a 10</w:t>
+      </w:r>
+      <w:r>
+        <w:rPr>
+          <w:rFonts w:ascii="Cambria Math" w:hAnsi="Cambria Math" w:cs="Cambria Math"/>
+        </w:rPr>
+        <w:t>⁻</w:t>
+      </w:r>
+      <w:r>
+        <w:t>² soil suspension.</w:t>
+      </w:r>
+      <w:r>
+        <w:t xml:space="preserve"> </w:t>
+      </w:r>
+      <w:r>
+        <w:t>From each universal bottle, 100</w:t>
+      </w:r>
+      <w:r>
+        <w:rPr>
+          <w:rFonts w:ascii="Arial" w:hAnsi="Arial" w:cs="Arial"/>
+        </w:rPr>
+        <w:t> </w:t>
+      </w:r>
+      <w:r>
+        <w:t>µL of the 10</w:t>
+      </w:r>
+      <w:r>
+        <w:rPr>
+          <w:rFonts w:ascii="Cambria Math" w:hAnsi="Cambria Math" w:cs="Cambria Math"/>
+        </w:rPr>
+        <w:t>⁻</w:t>
+      </w:r>
+      <w:r>
+        <w:t>² suspension was transferred to the corresponding Eppendorf and vortexed to produce a 10</w:t>
+      </w:r>
+      <w:r>
+        <w:rPr>
+          <w:rFonts w:ascii="Cambria Math" w:hAnsi="Cambria Math" w:cs="Cambria Math"/>
+        </w:rPr>
+        <w:t>⁻</w:t>
+      </w:r>
+      <w:r>
+        <w:t>³ dilution. Serial dilutions were then performed to obtain 10</w:t>
+      </w:r>
+      <w:r>
+        <w:rPr>
+          <w:rFonts w:ascii="Cambria Math" w:hAnsi="Cambria Math" w:cs="Cambria Math"/>
+        </w:rPr>
+        <w:t>⁻</w:t>
+      </w:r>
+      <w:r>
+        <w:t>⁴, 10</w:t>
+      </w:r>
+      <w:r>
+        <w:rPr>
+          <w:rFonts w:ascii="Cambria Math" w:hAnsi="Cambria Math" w:cs="Cambria Math"/>
+        </w:rPr>
+        <w:t>⁻</w:t>
+      </w:r>
+      <w:r>
+        <w:t>⁵, and 10</w:t>
+      </w:r>
+      <w:r>
+        <w:rPr>
+          <w:rFonts w:ascii="Cambria Math" w:hAnsi="Cambria Math" w:cs="Cambria Math"/>
+        </w:rPr>
+        <w:t>⁻</w:t>
+      </w:r>
+      <w:r>
+        <w:t>⁶ suspensions.</w:t>
+      </w:r>
+      <w:r>
+        <w:t xml:space="preserve"> </w:t>
+      </w:r>
+      <w:r>
+        <w:t>Spot plates were prepared, with quadruplicate spots for each dilution. Plates were incubated at 25</w:t>
+      </w:r>
+      <w:r>
+        <w:rPr>
+          <w:rFonts w:ascii="Arial" w:hAnsi="Arial" w:cs="Arial"/>
+        </w:rPr>
+        <w:t> </w:t>
+      </w:r>
+      <w:r>
+        <w:t>°C for 24 hours, after which colony counts were recorded.</w:t>
+      </w:r>
+    </w:p>
+    <w:p>
+      <w:r>
+        <w:t>The entire procedure was repeated three times.</w:t>
+      </w:r>
+      <w:r>
+        <w:t xml:space="preserve"> </w:t>
+      </w:r>
+      <w:r>
+        <w:t>Statistical analysis was performed using the Scheirer-Ray-Hare test, followed by post hoc Dunn's tests, treating each spot as a replicate.</w:t>
+      </w:r>
+      <w:r>
+        <w:t xml:space="preserve"> </w:t>
+      </w:r>
+      <w:r>
+        <w:t xml:space="preserve">To confirm the identity of the bacterial growth as </w:t>
       </w:r>
       <w:r>
         <w:rPr>
@@ -109,201 +318,20 @@
         <w:t>Pseudomonas putida</w:t>
       </w:r>
       <w:r>
-        <w:t xml:space="preserve">, at a concentration of </w:t>
-      </w:r>
-      <w:r>
-        <w:t>2.5</w:t>
-      </w:r>
-      <w:r>
-        <w:t>x10</w:t>
-      </w:r>
-      <w:r>
-        <w:rPr>
-          <w:vertAlign w:val="superscript"/>
-        </w:rPr>
-        <w:t>6</w:t>
-      </w:r>
-      <w:r>
-        <w:t xml:space="preserve"> CFUg</w:t>
-      </w:r>
-      <w:r>
-        <w:rPr>
-          <w:vertAlign w:val="superscript"/>
-        </w:rPr>
-        <w:t>-1</w:t>
-      </w:r>
-      <w:r>
-        <w:t xml:space="preserve"> of </w:t>
-      </w:r>
-      <w:r>
-        <w:t xml:space="preserve">dry </w:t>
-      </w:r>
-      <w:r>
-        <w:t>soil</w:t>
-      </w:r>
-      <w:r>
-        <w:t xml:space="preserve">, calculated after incubation. </w:t>
+        <w:t xml:space="preserve">, a combination of diagnostic methods </w:t>
+      </w:r>
+      <w:r>
+        <w:t>was used</w:t>
+      </w:r>
+      <w:r>
+        <w:t>. These included oxidase testing using oxidase reagent strips, light microscopy, culturing on selective media, and gel electrophoresis. All procedures were carried out in accordance with the BABS2 Soil Microbiology Strand – Hydrocarbon Degrader Practicals: Practical 1a protocol (University of York, 2025).</w:t>
       </w:r>
     </w:p>
     <w:p/>
-    <w:p>
-      <w:r>
-        <w:t>soi</w:t>
-      </w:r>
-    </w:p>
-    <w:p>
-      <w:r>
-        <w:t xml:space="preserve">Working in aseptic conditions, to 4 Eppendorf tubes per sample (30%, 40%, 50%, 60% of field capacity; with and without hexadecane)- a total of 24 </w:t>
-      </w:r>
-      <w:proofErr w:type="spellStart"/>
-      <w:r>
-        <w:t>Eppendorfs</w:t>
-      </w:r>
-      <w:proofErr w:type="spellEnd"/>
-      <w:r>
-        <w:t>- 900</w:t>
-      </w:r>
-      <w:r>
-        <w:t>µ</w:t>
-      </w:r>
-      <w:r>
-        <w:t>L of sterile ¼ strength Ringer solution was added. To 8 universal bottles, 9980</w:t>
-      </w:r>
-      <w:r>
-        <w:t>µ</w:t>
-      </w:r>
-      <w:r>
-        <w:t>L of ¼ strength Ringer solution was added, followed by 120mg of each sample of soil. Each bottle was shaken vigorously by hand for 1min to form the 10</w:t>
-      </w:r>
-      <w:r>
-        <w:rPr>
-          <w:vertAlign w:val="superscript"/>
-        </w:rPr>
-        <w:t>-2</w:t>
-      </w:r>
-      <w:r>
-        <w:t xml:space="preserve"> dilution. From the 30W universal bottle, a 100</w:t>
-      </w:r>
-      <w:r>
-        <w:t>µ</w:t>
-      </w:r>
-      <w:r>
-        <w:t>L aliquot of 10</w:t>
-      </w:r>
-      <w:r>
-        <w:rPr>
-          <w:vertAlign w:val="superscript"/>
-        </w:rPr>
-        <w:t>-2</w:t>
-      </w:r>
-      <w:r>
-        <w:t xml:space="preserve"> soil suspension was transferred to 900</w:t>
-      </w:r>
-      <w:r>
-        <w:t>µ</w:t>
-      </w:r>
-      <w:r>
-        <w:t>L of ¼ strength Ringer solution in the corresponding Eppendorf and vortex mixed to obtain a 10</w:t>
-      </w:r>
-      <w:r>
-        <w:rPr>
-          <w:vertAlign w:val="superscript"/>
-        </w:rPr>
-        <w:t>-3</w:t>
-      </w:r>
-      <w:r>
-        <w:t xml:space="preserve"> dilution. Serial dilutions were continued to obtain 10</w:t>
-      </w:r>
-      <w:r>
-        <w:rPr>
-          <w:vertAlign w:val="superscript"/>
-        </w:rPr>
-        <w:t>-4</w:t>
-      </w:r>
-      <w:r>
-        <w:t>, 10</w:t>
-      </w:r>
-      <w:r>
-        <w:rPr>
-          <w:vertAlign w:val="superscript"/>
-        </w:rPr>
-        <w:t>-5</w:t>
-      </w:r>
-      <w:r>
-        <w:t>, and 10</w:t>
-      </w:r>
-      <w:r>
-        <w:rPr>
-          <w:vertAlign w:val="superscript"/>
-        </w:rPr>
-        <w:t>-6</w:t>
-      </w:r>
-      <w:r>
-        <w:t xml:space="preserve"> dilutions. This procedure was repeated for 40W, 50W, 60W, 30WO, 40WO, 50WO, and 60WO to obtain serial dilutions of each sample. From each sample, spot plates were produced with a spot for each dilution in quadruplicate.</w:t>
-      </w:r>
-    </w:p>
-    <w:p>
-      <w:pPr>
-        <w:rPr>
-          <w:i/>
-          <w:iCs/>
-        </w:rPr>
-      </w:pPr>
-      <w:r>
-        <w:t xml:space="preserve">Following incubation of the 24 plates at </w:t>
-      </w:r>
-      <w:proofErr w:type="spellStart"/>
-      <w:r>
-        <w:rPr>
-          <w:i/>
-          <w:iCs/>
-        </w:rPr>
-        <w:t>T</w:t>
-      </w:r>
-      <w:r>
-        <w:rPr>
-          <w:vertAlign w:val="superscript"/>
-        </w:rPr>
-        <w:t>o</w:t>
-      </w:r>
-      <w:r>
-        <w:t>C</w:t>
-      </w:r>
-      <w:proofErr w:type="spellEnd"/>
-      <w:r>
-        <w:t xml:space="preserve"> for </w:t>
-      </w:r>
-      <w:proofErr w:type="spellStart"/>
-      <w:r>
-        <w:rPr>
-          <w:i/>
-          <w:iCs/>
-        </w:rPr>
-        <w:t>H</w:t>
-      </w:r>
-      <w:r>
-        <w:t>h</w:t>
-      </w:r>
-      <w:proofErr w:type="spellEnd"/>
-      <w:r>
-        <w:t xml:space="preserve">, results were </w:t>
-      </w:r>
-      <w:proofErr w:type="gramStart"/>
-      <w:r>
-        <w:t>observed</w:t>
-      </w:r>
-      <w:proofErr w:type="gramEnd"/>
-      <w:r>
-        <w:t xml:space="preserve"> and colonies were counted. Treating each spot as a sampling unit, </w:t>
-      </w:r>
-      <w:r>
-        <w:rPr>
-          <w:i/>
-          <w:iCs/>
-        </w:rPr>
-        <w:t>#insert calculations and statistical tests here</w:t>
-      </w:r>
-    </w:p>
+    <w:p/>
+    <w:p/>
+    <w:p/>
+    <w:p/>
     <w:p/>
     <w:p>
       <w:pPr>
@@ -375,6 +403,7 @@
           <w:b/>
           <w:bCs/>
         </w:rPr>
+        <w:lastRenderedPageBreak/>
         <w:t>Reason</w:t>
       </w:r>
     </w:p>

</xml_diff>

<commit_message>
Commit 1 on 14 Apr 25
</commit_message>
<xml_diff>
--- a/Determining the efficacy of Pseudomonas putida to degrade hexadecane in soils at different moisture levels.docx
+++ b/Determining the efficacy of Pseudomonas putida to degrade hexadecane in soils at different moisture levels.docx
@@ -81,228 +81,197 @@
         <w:t> </w:t>
       </w:r>
       <w:r>
-        <w:t>g) was added to four of the samples, and the flasks were vigorously shaken to ensure even distribution of the hydrocarbon throughout the soil, achieving a final concentration of 0.5% w/w (based on dry soil weight)</w:t>
-      </w:r>
-      <w:r>
-        <w:t xml:space="preserve">. </w:t>
-      </w:r>
-      <w:r>
-        <w:t>All flasks were then inoculated with 1</w:t>
-      </w:r>
-      <w:r>
-        <w:rPr>
-          <w:rFonts w:ascii="Arial" w:hAnsi="Arial" w:cs="Arial"/>
-        </w:rPr>
-        <w:t> </w:t>
-      </w:r>
-      <w:r>
-        <w:t>mL of Pseudomonas putida suspension at a concentration of 2.5</w:t>
-      </w:r>
-      <w:r>
-        <w:rPr>
-          <w:rFonts w:ascii="Arial" w:hAnsi="Arial" w:cs="Arial"/>
-        </w:rPr>
-        <w:t> </w:t>
-      </w:r>
-      <w:r>
-        <w:t>×</w:t>
-      </w:r>
-      <w:r>
-        <w:rPr>
-          <w:rFonts w:ascii="Arial" w:hAnsi="Arial" w:cs="Arial"/>
-        </w:rPr>
-        <w:t> </w:t>
-      </w:r>
-      <w:r>
-        <w:t>10⁶ CFU</w:t>
-      </w:r>
-      <w:r>
-        <w:rPr>
-          <w:rFonts w:ascii="Arial" w:hAnsi="Arial" w:cs="Arial"/>
-        </w:rPr>
-        <w:t> </w:t>
-      </w:r>
-      <w:r>
-        <w:t>g</w:t>
-      </w:r>
-      <w:r>
-        <w:rPr>
-          <w:rFonts w:ascii="Cambria Math" w:hAnsi="Cambria Math" w:cs="Cambria Math"/>
-        </w:rPr>
-        <w:t>⁻</w:t>
-      </w:r>
-      <w:r>
-        <w:t>¹ dry soil, as calculated post-incubation. Each soil sample was supplemented with 6.11</w:t>
-      </w:r>
-      <w:r>
-        <w:rPr>
-          <w:rFonts w:ascii="Arial" w:hAnsi="Arial" w:cs="Arial"/>
-        </w:rPr>
-        <w:t> </w:t>
-      </w:r>
-      <w:r>
-        <w:t>mL, 8.15</w:t>
-      </w:r>
-      <w:r>
-        <w:rPr>
-          <w:rFonts w:ascii="Arial" w:hAnsi="Arial" w:cs="Arial"/>
-        </w:rPr>
-        <w:t> </w:t>
-      </w:r>
-      <w:r>
-        <w:t>mL, 10.19</w:t>
-      </w:r>
-      <w:r>
-        <w:rPr>
-          <w:rFonts w:ascii="Arial" w:hAnsi="Arial" w:cs="Arial"/>
-        </w:rPr>
-        <w:t> </w:t>
-      </w:r>
-      <w:r>
-        <w:t>mL, or 12.23</w:t>
-      </w:r>
-      <w:r>
-        <w:rPr>
-          <w:rFonts w:ascii="Arial" w:hAnsi="Arial" w:cs="Arial"/>
-        </w:rPr>
-        <w:t> </w:t>
-      </w:r>
-      <w:r>
-        <w:t>mL of sterile water to create final soil moisture levels of 30%, 40%, 50%, and 60%, respectively — with and without hexadecane, forming eight treatment groups in total.</w:t>
-      </w:r>
-      <w:r>
-        <w:t xml:space="preserve"> </w:t>
-      </w:r>
-      <w:r>
-        <w:t>Under aseptic conditions, 24 Eppendorf tubes were each prepared with 900</w:t>
-      </w:r>
-      <w:r>
-        <w:rPr>
-          <w:rFonts w:ascii="Arial" w:hAnsi="Arial" w:cs="Arial"/>
-        </w:rPr>
-        <w:t> </w:t>
-      </w:r>
-      <w:r>
-        <w:t>µL of sterile ¼-strength Ringer's solution.</w:t>
-      </w:r>
-      <w:r>
-        <w:t xml:space="preserve"> </w:t>
-      </w:r>
-      <w:r>
-        <w:t>To eight universal bottles, 9.98</w:t>
-      </w:r>
-      <w:r>
-        <w:rPr>
-          <w:rFonts w:ascii="Arial" w:hAnsi="Arial" w:cs="Arial"/>
-        </w:rPr>
-        <w:t> </w:t>
-      </w:r>
-      <w:r>
-        <w:t>mL of ¼-strength Ringer's solution was added, followed by 120</w:t>
-      </w:r>
-      <w:r>
-        <w:rPr>
-          <w:rFonts w:ascii="Arial" w:hAnsi="Arial" w:cs="Arial"/>
-        </w:rPr>
-        <w:t> </w:t>
-      </w:r>
-      <w:r>
-        <w:t>mg of soil from each treatment. Bottles were shaken vigorously by hand for 1 minute to produce a 10</w:t>
-      </w:r>
-      <w:r>
-        <w:rPr>
-          <w:rFonts w:ascii="Cambria Math" w:hAnsi="Cambria Math" w:cs="Cambria Math"/>
-        </w:rPr>
-        <w:t>⁻</w:t>
-      </w:r>
-      <w:r>
-        <w:t>² soil suspension.</w:t>
-      </w:r>
-      <w:r>
-        <w:t xml:space="preserve"> </w:t>
-      </w:r>
-      <w:r>
-        <w:t>From each universal bottle, 100</w:t>
-      </w:r>
-      <w:r>
-        <w:rPr>
-          <w:rFonts w:ascii="Arial" w:hAnsi="Arial" w:cs="Arial"/>
-        </w:rPr>
-        <w:t> </w:t>
-      </w:r>
-      <w:r>
-        <w:t>µL of the 10</w:t>
-      </w:r>
-      <w:r>
-        <w:rPr>
-          <w:rFonts w:ascii="Cambria Math" w:hAnsi="Cambria Math" w:cs="Cambria Math"/>
-        </w:rPr>
-        <w:t>⁻</w:t>
-      </w:r>
-      <w:r>
-        <w:t>² suspension was transferred to the corresponding Eppendorf and vortexed to produce a 10</w:t>
-      </w:r>
-      <w:r>
-        <w:rPr>
-          <w:rFonts w:ascii="Cambria Math" w:hAnsi="Cambria Math" w:cs="Cambria Math"/>
-        </w:rPr>
-        <w:t>⁻</w:t>
-      </w:r>
-      <w:r>
-        <w:t>³ dilution. Serial dilutions were then performed to obtain 10</w:t>
-      </w:r>
-      <w:r>
-        <w:rPr>
-          <w:rFonts w:ascii="Cambria Math" w:hAnsi="Cambria Math" w:cs="Cambria Math"/>
-        </w:rPr>
-        <w:t>⁻</w:t>
-      </w:r>
-      <w:r>
-        <w:t>⁴, 10</w:t>
-      </w:r>
-      <w:r>
-        <w:rPr>
-          <w:rFonts w:ascii="Cambria Math" w:hAnsi="Cambria Math" w:cs="Cambria Math"/>
-        </w:rPr>
-        <w:t>⁻</w:t>
-      </w:r>
-      <w:r>
-        <w:t>⁵, and 10</w:t>
-      </w:r>
-      <w:r>
-        <w:rPr>
-          <w:rFonts w:ascii="Cambria Math" w:hAnsi="Cambria Math" w:cs="Cambria Math"/>
-        </w:rPr>
-        <w:t>⁻</w:t>
-      </w:r>
-      <w:r>
-        <w:t>⁶ suspensions.</w:t>
-      </w:r>
-      <w:r>
-        <w:t xml:space="preserve"> </w:t>
-      </w:r>
-      <w:r>
-        <w:t>Spot plates were prepared, with quadruplicate spots for each dilution. Plates were incubated at 25</w:t>
-      </w:r>
-      <w:r>
-        <w:rPr>
-          <w:rFonts w:ascii="Arial" w:hAnsi="Arial" w:cs="Arial"/>
-        </w:rPr>
-        <w:t> </w:t>
-      </w:r>
-      <w:r>
-        <w:t>°C for 24 hours, after which colony counts were recorded.</w:t>
+        <w:t>g)</w:t>
       </w:r>
     </w:p>
     <w:p>
       <w:r>
-        <w:t>The entire procedure was repeated three times.</w:t>
-      </w:r>
-      <w:r>
-        <w:t xml:space="preserve"> </w:t>
-      </w:r>
-      <w:r>
-        <w:t>Statistical analysis was performed using the Scheirer-Ray-Hare test, followed by post hoc Dunn's tests, treating each spot as a replicate.</w:t>
+        <w:t xml:space="preserve"> was added to four of the samples, and the flasks were vigorously shaken to ensure even distribution of the hydrocarbon throughout the soil, achieving a final concentration of 0.5% w/w (based on dry soil weight). All flasks were then inoculated with 1</w:t>
+      </w:r>
+      <w:r>
+        <w:rPr>
+          <w:rFonts w:ascii="Arial" w:hAnsi="Arial" w:cs="Arial"/>
+        </w:rPr>
+        <w:t> </w:t>
+      </w:r>
+      <w:r>
+        <w:t>mL of Pseudomonas putida suspension at a concentration of 2.5</w:t>
+      </w:r>
+      <w:r>
+        <w:rPr>
+          <w:rFonts w:ascii="Arial" w:hAnsi="Arial" w:cs="Arial"/>
+        </w:rPr>
+        <w:t> </w:t>
+      </w:r>
+      <w:r>
+        <w:t>×</w:t>
+      </w:r>
+      <w:r>
+        <w:rPr>
+          <w:rFonts w:ascii="Arial" w:hAnsi="Arial" w:cs="Arial"/>
+        </w:rPr>
+        <w:t> </w:t>
+      </w:r>
+      <w:r>
+        <w:t>10⁶ CFU</w:t>
+      </w:r>
+      <w:r>
+        <w:rPr>
+          <w:rFonts w:ascii="Arial" w:hAnsi="Arial" w:cs="Arial"/>
+        </w:rPr>
+        <w:t> </w:t>
+      </w:r>
+      <w:r>
+        <w:t>g</w:t>
+      </w:r>
+      <w:r>
+        <w:rPr>
+          <w:rFonts w:ascii="Cambria Math" w:hAnsi="Cambria Math" w:cs="Cambria Math"/>
+        </w:rPr>
+        <w:t>⁻</w:t>
+      </w:r>
+      <w:r>
+        <w:t>¹ dry soil, as calculated post-incubation. Each soil sample was supplemented with 6.11</w:t>
+      </w:r>
+      <w:r>
+        <w:rPr>
+          <w:rFonts w:ascii="Arial" w:hAnsi="Arial" w:cs="Arial"/>
+        </w:rPr>
+        <w:t> </w:t>
+      </w:r>
+      <w:r>
+        <w:t>mL, 8.15</w:t>
+      </w:r>
+      <w:r>
+        <w:rPr>
+          <w:rFonts w:ascii="Arial" w:hAnsi="Arial" w:cs="Arial"/>
+        </w:rPr>
+        <w:t> </w:t>
+      </w:r>
+      <w:r>
+        <w:t>mL, 10.19</w:t>
+      </w:r>
+      <w:r>
+        <w:rPr>
+          <w:rFonts w:ascii="Arial" w:hAnsi="Arial" w:cs="Arial"/>
+        </w:rPr>
+        <w:t> </w:t>
+      </w:r>
+      <w:r>
+        <w:t>mL, or 12.23</w:t>
+      </w:r>
+      <w:r>
+        <w:rPr>
+          <w:rFonts w:ascii="Arial" w:hAnsi="Arial" w:cs="Arial"/>
+        </w:rPr>
+        <w:t> </w:t>
+      </w:r>
+      <w:r>
+        <w:t>mL of sterile water to create final soil moisture levels of 30%, 40%, 50%, and 60%, respectively — with and without hexadecane, forming eight treatment groups in total. Under aseptic conditions, 24 Eppendorf tubes were each prepared with 900</w:t>
+      </w:r>
+      <w:r>
+        <w:rPr>
+          <w:rFonts w:ascii="Arial" w:hAnsi="Arial" w:cs="Arial"/>
+        </w:rPr>
+        <w:t> </w:t>
+      </w:r>
+      <w:r>
+        <w:t>µL of sterile ¼-strength Ringer's solution. To eight universal bottles, 9.98</w:t>
+      </w:r>
+      <w:r>
+        <w:rPr>
+          <w:rFonts w:ascii="Arial" w:hAnsi="Arial" w:cs="Arial"/>
+        </w:rPr>
+        <w:t> </w:t>
+      </w:r>
+      <w:r>
+        <w:t>mL of ¼-strength Ringer's solution was added, followed by 120</w:t>
+      </w:r>
+      <w:r>
+        <w:rPr>
+          <w:rFonts w:ascii="Arial" w:hAnsi="Arial" w:cs="Arial"/>
+        </w:rPr>
+        <w:t> </w:t>
+      </w:r>
+      <w:r>
+        <w:t>mg of soil from each treatment. Bottles were shaken vigorously by hand for 1 minute to produce a 10</w:t>
+      </w:r>
+      <w:r>
+        <w:rPr>
+          <w:rFonts w:ascii="Cambria Math" w:hAnsi="Cambria Math" w:cs="Cambria Math"/>
+        </w:rPr>
+        <w:t>⁻</w:t>
+      </w:r>
+      <w:r>
+        <w:t>² soil suspension. From each universal bottle, 100</w:t>
+      </w:r>
+      <w:r>
+        <w:rPr>
+          <w:rFonts w:ascii="Arial" w:hAnsi="Arial" w:cs="Arial"/>
+        </w:rPr>
+        <w:t> </w:t>
+      </w:r>
+      <w:r>
+        <w:t>µL of the 10</w:t>
+      </w:r>
+      <w:r>
+        <w:rPr>
+          <w:rFonts w:ascii="Cambria Math" w:hAnsi="Cambria Math" w:cs="Cambria Math"/>
+        </w:rPr>
+        <w:t>⁻</w:t>
+      </w:r>
+      <w:r>
+        <w:t>² suspension was transferred to the corresponding Eppendorf and vortexed to produce a 10</w:t>
+      </w:r>
+      <w:r>
+        <w:rPr>
+          <w:rFonts w:ascii="Cambria Math" w:hAnsi="Cambria Math" w:cs="Cambria Math"/>
+        </w:rPr>
+        <w:t>⁻</w:t>
+      </w:r>
+      <w:r>
+        <w:t>³ dilution. Serial dilutions were then performed to obtain 10</w:t>
+      </w:r>
+      <w:r>
+        <w:rPr>
+          <w:rFonts w:ascii="Cambria Math" w:hAnsi="Cambria Math" w:cs="Cambria Math"/>
+        </w:rPr>
+        <w:t>⁻</w:t>
+      </w:r>
+      <w:r>
+        <w:t>⁴, 10</w:t>
+      </w:r>
+      <w:r>
+        <w:rPr>
+          <w:rFonts w:ascii="Cambria Math" w:hAnsi="Cambria Math" w:cs="Cambria Math"/>
+        </w:rPr>
+        <w:t>⁻</w:t>
+      </w:r>
+      <w:r>
+        <w:t>⁵, and 10</w:t>
+      </w:r>
+      <w:r>
+        <w:rPr>
+          <w:rFonts w:ascii="Cambria Math" w:hAnsi="Cambria Math" w:cs="Cambria Math"/>
+        </w:rPr>
+        <w:t>⁻</w:t>
+      </w:r>
+      <w:r>
+        <w:t>⁶ suspensions. Spot plates were prepared, with quadruplicate spots for each dilution. Plates were incubated at 25</w:t>
+      </w:r>
+      <w:r>
+        <w:rPr>
+          <w:rFonts w:ascii="Arial" w:hAnsi="Arial" w:cs="Arial"/>
+        </w:rPr>
+        <w:t> </w:t>
+      </w:r>
+      <w:r>
+        <w:t>°C for 24 hours, after which colony counts were recorded.</w:t>
+      </w:r>
+    </w:p>
+    <w:p>
+      <w:r>
+        <w:t>The entire procedure was repeated three times. Statistical analysis was performed using the Scheirer-Ray-Hare test, followed by post hoc Dunn's tests, treating each spot as a replicate.</w:t>
       </w:r>
       <w:r>
         <w:t xml:space="preserve"> </w:t>
@@ -324,7 +293,18 @@
         <w:t>was used</w:t>
       </w:r>
       <w:r>
-        <w:t>. These included oxidase testing using oxidase reagent strips, light microscopy, culturing on selective media, and gel electrophoresis. All procedures were carried out in accordance with the BABS2 Soil Microbiology Strand – Hydrocarbon Degrader Practicals: Practical 1a protocol (University of York, 2025).</w:t>
+        <w:t xml:space="preserve">. These included oxidase testing using oxidase reagent strips, light microscopy, culturing on selective media, and </w:t>
+      </w:r>
+      <w:r>
+        <w:t xml:space="preserve">PCR followed by gel electrophoresis. </w:t>
+      </w:r>
+      <w:proofErr w:type="spellStart"/>
+      <w:r>
+        <w:t>All</w:t>
+      </w:r>
+      <w:proofErr w:type="spellEnd"/>
+      <w:r>
+        <w:t xml:space="preserve"> procedures were carried out in accordance with the BABS2 Soil Microbiology Strand – Hydrocarbon Degrader Practicals: Practical 1a protocol (University of York, 2025).</w:t>
       </w:r>
     </w:p>
     <w:p/>
@@ -403,7 +383,6 @@
           <w:b/>
           <w:bCs/>
         </w:rPr>
-        <w:lastRenderedPageBreak/>
         <w:t>Reason</w:t>
       </w:r>
     </w:p>

</xml_diff>